<commit_message>
Import a collection to a postman
</commit_message>
<xml_diff>
--- a/Pill_Postman.docx
+++ b/Pill_Postman.docx
@@ -2928,7 +2928,7 @@
                 <w:noProof/>
                 <w:webHidden/>
               </w:rPr>
-              <w:t>9</w:t>
+              <w:t>8</w:t>
             </w:r>
             <w:r>
               <w:rPr>
@@ -3018,7 +3018,7 @@
                 <w:noProof/>
                 <w:webHidden/>
               </w:rPr>
-              <w:t>10</w:t>
+              <w:t>9</w:t>
             </w:r>
             <w:r>
               <w:rPr>
@@ -3106,7 +3106,7 @@
                 <w:noProof/>
                 <w:webHidden/>
               </w:rPr>
-              <w:t>10</w:t>
+              <w:t>9</w:t>
             </w:r>
             <w:r>
               <w:rPr>
@@ -3194,7 +3194,7 @@
                 <w:noProof/>
                 <w:webHidden/>
               </w:rPr>
-              <w:t>10</w:t>
+              <w:t>9</w:t>
             </w:r>
             <w:r>
               <w:rPr>
@@ -3291,7 +3291,7 @@
                 <w:noProof/>
                 <w:webHidden/>
               </w:rPr>
-              <w:t>10</w:t>
+              <w:t>9</w:t>
             </w:r>
             <w:r>
               <w:rPr>
@@ -3381,7 +3381,7 @@
                 <w:noProof/>
                 <w:webHidden/>
               </w:rPr>
-              <w:t>11</w:t>
+              <w:t>10</w:t>
             </w:r>
             <w:r>
               <w:rPr>
@@ -3469,7 +3469,7 @@
                 <w:noProof/>
                 <w:webHidden/>
               </w:rPr>
-              <w:t>11</w:t>
+              <w:t>10</w:t>
             </w:r>
             <w:r>
               <w:rPr>
@@ -3566,7 +3566,7 @@
                 <w:noProof/>
                 <w:webHidden/>
               </w:rPr>
-              <w:t>11</w:t>
+              <w:t>10</w:t>
             </w:r>
             <w:r>
               <w:rPr>
@@ -3654,7 +3654,7 @@
                 <w:noProof/>
                 <w:webHidden/>
               </w:rPr>
-              <w:t>11</w:t>
+              <w:t>10</w:t>
             </w:r>
             <w:r>
               <w:rPr>
@@ -3830,7 +3830,7 @@
                 <w:noProof/>
                 <w:webHidden/>
               </w:rPr>
-              <w:t>15</w:t>
+              <w:t>14</w:t>
             </w:r>
             <w:r>
               <w:rPr>
@@ -3918,7 +3918,7 @@
                 <w:noProof/>
                 <w:webHidden/>
               </w:rPr>
-              <w:t>16</w:t>
+              <w:t>15</w:t>
             </w:r>
             <w:r>
               <w:rPr>
@@ -4101,7 +4101,7 @@
                 <w:noProof/>
                 <w:webHidden/>
               </w:rPr>
-              <w:t>16</w:t>
+              <w:t>17</w:t>
             </w:r>
             <w:r>
               <w:rPr>
@@ -9488,32 +9488,31 @@
           </wp:inline>
         </w:drawing>
       </w:r>
-      <w:bookmarkStart w:id="28" w:name="_GoBack"/>
+    </w:p>
+    <w:p>
+      <w:pPr>
+        <w:pStyle w:val="Ttulo2"/>
+        <w:rPr>
+          <w:lang w:eastAsia="es-CO"/>
+        </w:rPr>
+      </w:pPr>
+      <w:bookmarkStart w:id="28" w:name="_Toc31727341"/>
+      <w:r>
+        <w:rPr>
+          <w:lang w:eastAsia="es-CO"/>
+        </w:rPr>
+        <w:t>API Document.</w:t>
+      </w:r>
       <w:bookmarkEnd w:id="28"/>
     </w:p>
     <w:p>
       <w:pPr>
-        <w:pStyle w:val="Ttulo2"/>
-        <w:rPr>
-          <w:lang w:eastAsia="es-CO"/>
-        </w:rPr>
-      </w:pPr>
-      <w:bookmarkStart w:id="29" w:name="_Toc31727341"/>
-      <w:r>
-        <w:rPr>
-          <w:lang w:eastAsia="es-CO"/>
-        </w:rPr>
-        <w:t>API Document.</w:t>
-      </w:r>
-      <w:bookmarkEnd w:id="29"/>
-    </w:p>
-    <w:p>
-      <w:pPr>
         <w:jc w:val="center"/>
         <w:rPr>
           <w:lang w:eastAsia="es-CO"/>
         </w:rPr>
       </w:pPr>
+      <w:bookmarkStart w:id="29" w:name="_GoBack"/>
       <w:r>
         <w:rPr>
           <w:noProof/>
@@ -9555,6 +9554,7 @@
           </wp:inline>
         </w:drawing>
       </w:r>
+      <w:bookmarkEnd w:id="29"/>
     </w:p>
     <w:p>
       <w:pPr>
@@ -10337,7 +10337,7 @@
             <w:noProof/>
             <w:lang w:val="es-ES"/>
           </w:rPr>
-          <w:t>17</w:t>
+          <w:t>16</w:t>
         </w:r>
         <w:r>
           <w:fldChar w:fldCharType="end"/>
@@ -18194,7 +18194,7 @@
 </file>
 
 <file path=customXml/itemProps2.xml><?xml version="1.0" encoding="utf-8"?>
-<ds:datastoreItem xmlns:ds="http://schemas.openxmlformats.org/officeDocument/2006/customXml" ds:itemID="{D97CB776-D874-4B01-B55F-31DB82B42C63}">
+<ds:datastoreItem xmlns:ds="http://schemas.openxmlformats.org/officeDocument/2006/customXml" ds:itemID="{02365E0D-6DCA-4B55-9676-88B7EE052D6F}">
   <ds:schemaRefs>
     <ds:schemaRef ds:uri="http://schemas.openxmlformats.org/officeDocument/2006/bibliography"/>
   </ds:schemaRefs>

</xml_diff>